<commit_message>
04 Des 2023 16.09
</commit_message>
<xml_diff>
--- a/assets/plnt/integritas.docx
+++ b/assets/plnt/integritas.docx
@@ -21,10 +21,12 @@
           <w:sz w:val="28"/>
           <w:szCs w:val="28"/>
         </w:rPr>
-        <w:t xml:space="preserve">PAKTA </w:t>
-      </w:r>
-      <w:proofErr w:type="spellStart"/>
-      <w:r>
+        <w:t>PAKTA INTREGITAS</w:t>
+      </w:r>
+    </w:p>
+    <w:p>
+      <w:pPr>
+        <w:jc w:val="both"/>
         <w:rPr>
           <w:rFonts w:ascii="Times New Roman" w:hAnsi="Times New Roman" w:cs="Times New Roman"/>
           <w:b/>
@@ -32,27 +34,13 @@
           <w:sz w:val="28"/>
           <w:szCs w:val="28"/>
         </w:rPr>
-        <w:t>INTREGITAS</w:t>
-      </w:r>
-      <w:proofErr w:type="spellEnd"/>
+      </w:pPr>
     </w:p>
     <w:p>
       <w:pPr>
         <w:jc w:val="both"/>
         <w:rPr>
           <w:rFonts w:ascii="Times New Roman" w:hAnsi="Times New Roman" w:cs="Times New Roman"/>
-          <w:b/>
-          <w:bCs/>
-          <w:sz w:val="28"/>
-          <w:szCs w:val="28"/>
-        </w:rPr>
-      </w:pPr>
-    </w:p>
-    <w:p>
-      <w:pPr>
-        <w:jc w:val="both"/>
-        <w:rPr>
-          <w:rFonts w:ascii="Times New Roman" w:hAnsi="Times New Roman" w:cs="Times New Roman"/>
           <w:sz w:val="24"/>
           <w:szCs w:val="24"/>
           <w:lang w:val="id"/>
@@ -65,27 +53,7 @@
           <w:szCs w:val="24"/>
           <w:lang w:val="id"/>
         </w:rPr>
-        <w:t xml:space="preserve">Saya yang </w:t>
-      </w:r>
-      <w:proofErr w:type="spellStart"/>
-      <w:r>
-        <w:rPr>
-          <w:rFonts w:ascii="Times New Roman" w:hAnsi="Times New Roman" w:cs="Times New Roman"/>
-          <w:sz w:val="24"/>
-          <w:szCs w:val="24"/>
-          <w:lang w:val="id"/>
-        </w:rPr>
-        <w:t>bertandatangan</w:t>
-      </w:r>
-      <w:proofErr w:type="spellEnd"/>
-      <w:r>
-        <w:rPr>
-          <w:rFonts w:ascii="Times New Roman" w:hAnsi="Times New Roman" w:cs="Times New Roman"/>
-          <w:sz w:val="24"/>
-          <w:szCs w:val="24"/>
-          <w:lang w:val="id"/>
-        </w:rPr>
-        <w:t xml:space="preserve"> di bawah ini</w:t>
+        <w:t>Saya yang bertandatangan di bawah ini</w:t>
       </w:r>
       <w:r>
         <w:rPr>
@@ -592,23 +560,7 @@
           <w:rFonts w:ascii="Times New Roman" w:hAnsi="Times New Roman" w:cs="Times New Roman"/>
           <w:sz w:val="24"/>
         </w:rPr>
-        <w:t xml:space="preserve">tika melaksanakan pekerjaan, selama pelaksanaan, dan bahkan setelah penyelesaian pekerjaan, saya tidak akan membiarkan situasi </w:t>
-      </w:r>
-      <w:proofErr w:type="spellStart"/>
-      <w:r>
-        <w:rPr>
-          <w:rFonts w:ascii="Times New Roman" w:hAnsi="Times New Roman" w:cs="Times New Roman"/>
-          <w:sz w:val="24"/>
-        </w:rPr>
-        <w:t>apapun</w:t>
-      </w:r>
-      <w:proofErr w:type="spellEnd"/>
-      <w:r>
-        <w:rPr>
-          <w:rFonts w:ascii="Times New Roman" w:hAnsi="Times New Roman" w:cs="Times New Roman"/>
-          <w:sz w:val="24"/>
-        </w:rPr>
-        <w:t xml:space="preserve"> yang bertentangan dengan berfungsinya sistem</w:t>
+        <w:t>tika melaksanakan pekerjaan, selama pelaksanaan, dan bahkan setelah penyelesaian pekerjaan, saya tidak akan membiarkan situasi apapun yang bertentangan dengan berfungsinya sistem</w:t>
       </w:r>
       <w:r>
         <w:rPr>
@@ -763,17 +715,25 @@
             <w:tcBorders>
               <w:bottom w:val="single" w:sz="2" w:space="0" w:color="auto"/>
             </w:tcBorders>
+            <w:vAlign w:val="center"/>
           </w:tcPr>
           <w:p>
             <w:pPr>
-              <w:jc w:val="both"/>
-              <w:rPr>
-                <w:rFonts w:ascii="Times New Roman" w:hAnsi="Times New Roman" w:cs="Times New Roman"/>
-                <w:sz w:val="24"/>
-                <w:szCs w:val="24"/>
-                <w:lang w:val="id"/>
+              <w:jc w:val="center"/>
+              <w:rPr>
+                <w:rFonts w:ascii="Times New Roman" w:hAnsi="Times New Roman" w:cs="Times New Roman"/>
+                <w:sz w:val="24"/>
+                <w:szCs w:val="24"/>
               </w:rPr>
             </w:pPr>
+            <w:r>
+              <w:rPr>
+                <w:rFonts w:ascii="Times New Roman" w:hAnsi="Times New Roman" w:cs="Times New Roman"/>
+                <w:sz w:val="24"/>
+                <w:szCs w:val="24"/>
+              </w:rPr>
+              <w:t>${ttd_ops}</w:t>
+            </w:r>
           </w:p>
         </w:tc>
       </w:tr>

</xml_diff>